<commit_message>
Addition of tutorial 11 material
</commit_message>
<xml_diff>
--- a/Analysis Tutorials/MA10207BT11/Integral Test/IntegralTest.docx
+++ b/Analysis Tutorials/MA10207BT11/Integral Test/IntegralTest.docx
@@ -3599,38 +3599,48 @@
               <m:supHide m:val="0"/>
             </m:naryPr>
             <m:sub>
-              <m:sSup>
+              <m:r>
+                <m:rPr>
+                  <m:nor/>
+                  <m:sty m:val="p"/>
+                </m:rPr>
+                <m:t>ln</m:t>
+              </m:r>
+              <m:d>
+                <m:dPr>
+                  <m:begChr m:val="("/>
+                  <m:endChr m:val=")"/>
+                  <m:sepChr m:val=""/>
+                  <m:grow/>
+                </m:dPr>
                 <m:e>
-                  <m:r>
-                    <m:rPr>
-                      <m:sty m:val="p"/>
-                    </m:rPr>
-                    <m:t>e</m:t>
-                  </m:r>
-                </m:e>
-                <m:sup>
                   <m:r>
                     <m:t>2</m:t>
                   </m:r>
-                </m:sup>
-              </m:sSup>
+                </m:e>
+              </m:d>
             </m:sub>
             <m:sup>
-              <m:sSup>
+              <m:r>
+                <m:rPr>
+                  <m:nor/>
+                  <m:sty m:val="p"/>
+                </m:rPr>
+                <m:t>ln</m:t>
+              </m:r>
+              <m:d>
+                <m:dPr>
+                  <m:begChr m:val="("/>
+                  <m:endChr m:val=")"/>
+                  <m:sepChr m:val=""/>
+                  <m:grow/>
+                </m:dPr>
                 <m:e>
-                  <m:r>
-                    <m:rPr>
-                      <m:sty m:val="p"/>
-                    </m:rPr>
-                    <m:t>e</m:t>
-                  </m:r>
-                </m:e>
-                <m:sup>
                   <m:r>
                     <m:t>A</m:t>
                   </m:r>
-                </m:sup>
-              </m:sSup>
+                </m:e>
+              </m:d>
             </m:sup>
             <m:e>
               <m:f>
@@ -4612,38 +4622,48 @@
               <m:supHide m:val="0"/>
             </m:naryPr>
             <m:sub>
-              <m:sSup>
+              <m:r>
+                <m:rPr>
+                  <m:nor/>
+                  <m:sty m:val="p"/>
+                </m:rPr>
+                <m:t>ln</m:t>
+              </m:r>
+              <m:d>
+                <m:dPr>
+                  <m:begChr m:val="("/>
+                  <m:endChr m:val=")"/>
+                  <m:sepChr m:val=""/>
+                  <m:grow/>
+                </m:dPr>
                 <m:e>
-                  <m:r>
-                    <m:rPr>
-                      <m:sty m:val="p"/>
-                    </m:rPr>
-                    <m:t>e</m:t>
-                  </m:r>
-                </m:e>
-                <m:sup>
                   <m:r>
                     <m:t>2</m:t>
                   </m:r>
-                </m:sup>
-              </m:sSup>
+                </m:e>
+              </m:d>
             </m:sub>
             <m:sup>
-              <m:sSup>
+              <m:r>
+                <m:rPr>
+                  <m:nor/>
+                  <m:sty m:val="p"/>
+                </m:rPr>
+                <m:t>ln</m:t>
+              </m:r>
+              <m:d>
+                <m:dPr>
+                  <m:begChr m:val="("/>
+                  <m:endChr m:val=")"/>
+                  <m:sepChr m:val=""/>
+                  <m:grow/>
+                </m:dPr>
                 <m:e>
-                  <m:r>
-                    <m:rPr>
-                      <m:sty m:val="p"/>
-                    </m:rPr>
-                    <m:t>e</m:t>
-                  </m:r>
-                </m:e>
-                <m:sup>
                   <m:r>
                     <m:t>A</m:t>
                   </m:r>
-                </m:sup>
-              </m:sSup>
+                </m:e>
+              </m:d>
             </m:sup>
             <m:e>
               <m:f>
@@ -5138,8 +5158,25 @@
           <m:t>[</m:t>
         </m:r>
         <m:r>
-          <m:t>2</m:t>
-        </m:r>
+          <m:rPr>
+            <m:nor/>
+            <m:sty m:val="p"/>
+          </m:rPr>
+          <m:t>ln</m:t>
+        </m:r>
+        <m:d>
+          <m:dPr>
+            <m:begChr m:val="("/>
+            <m:endChr m:val=")"/>
+            <m:sepChr m:val=""/>
+            <m:grow/>
+          </m:dPr>
+          <m:e>
+            <m:r>
+              <m:t>2</m:t>
+            </m:r>
+          </m:e>
+        </m:d>
         <m:r>
           <m:rPr>
             <m:sty m:val="p"/>
@@ -5765,21 +5802,26 @@
               </m:r>
             </m:sub>
             <m:sup>
-              <m:sSup>
+              <m:r>
+                <m:rPr>
+                  <m:nor/>
+                  <m:sty m:val="p"/>
+                </m:rPr>
+                <m:t>ln</m:t>
+              </m:r>
+              <m:d>
+                <m:dPr>
+                  <m:begChr m:val="("/>
+                  <m:endChr m:val=")"/>
+                  <m:sepChr m:val=""/>
+                  <m:grow/>
+                </m:dPr>
                 <m:e>
-                  <m:r>
-                    <m:rPr>
-                      <m:sty m:val="p"/>
-                    </m:rPr>
-                    <m:t>e</m:t>
-                  </m:r>
-                </m:e>
-                <m:sup>
                   <m:r>
                     <m:t>A</m:t>
                   </m:r>
-                </m:sup>
-              </m:sSup>
+                </m:e>
+              </m:d>
             </m:sup>
             <m:e>
               <m:f>
@@ -5865,21 +5907,26 @@
               </m:r>
             </m:sub>
             <m:sup>
-              <m:sSup>
+              <m:r>
+                <m:rPr>
+                  <m:nor/>
+                  <m:sty m:val="p"/>
+                </m:rPr>
+                <m:t>ln</m:t>
+              </m:r>
+              <m:d>
+                <m:dPr>
+                  <m:begChr m:val="("/>
+                  <m:endChr m:val=")"/>
+                  <m:sepChr m:val=""/>
+                  <m:grow/>
+                </m:dPr>
                 <m:e>
-                  <m:r>
-                    <m:rPr>
-                      <m:sty m:val="p"/>
-                    </m:rPr>
-                    <m:t>e</m:t>
-                  </m:r>
-                </m:e>
-                <m:sup>
                   <m:r>
                     <m:t>A</m:t>
                   </m:r>
-                </m:sup>
-              </m:sSup>
+                </m:e>
+              </m:d>
             </m:sup>
             <m:e>
               <m:sSup>
@@ -5969,21 +6016,26 @@
               </m:r>
             </m:sub>
             <m:sup>
-              <m:sSup>
+              <m:r>
+                <m:rPr>
+                  <m:nor/>
+                  <m:sty m:val="p"/>
+                </m:rPr>
+                <m:t>ln</m:t>
+              </m:r>
+              <m:d>
+                <m:dPr>
+                  <m:begChr m:val="("/>
+                  <m:endChr m:val=")"/>
+                  <m:sepChr m:val=""/>
+                  <m:grow/>
+                </m:dPr>
                 <m:e>
-                  <m:r>
-                    <m:rPr>
-                      <m:sty m:val="p"/>
-                    </m:rPr>
-                    <m:t>e</m:t>
-                  </m:r>
-                </m:e>
-                <m:sup>
                   <m:r>
                     <m:t>A</m:t>
                   </m:r>
-                </m:sup>
-              </m:sSup>
+                </m:e>
+              </m:d>
             </m:sup>
             <m:e>
               <m:f>
@@ -6137,21 +6189,26 @@
                   </m:d>
                 </m:e>
                 <m:sup>
-                  <m:sSup>
+                  <m:r>
+                    <m:rPr>
+                      <m:nor/>
+                      <m:sty m:val="p"/>
+                    </m:rPr>
+                    <m:t>ln</m:t>
+                  </m:r>
+                  <m:d>
+                    <m:dPr>
+                      <m:begChr m:val="("/>
+                      <m:endChr m:val=")"/>
+                      <m:sepChr m:val=""/>
+                      <m:grow/>
+                    </m:dPr>
                     <m:e>
-                      <m:r>
-                        <m:rPr>
-                          <m:sty m:val="p"/>
-                        </m:rPr>
-                        <m:t>e</m:t>
-                      </m:r>
-                    </m:e>
-                    <m:sup>
                       <m:r>
                         <m:t>A</m:t>
                       </m:r>
-                    </m:sup>
-                  </m:sSup>
+                    </m:e>
+                  </m:d>
                 </m:sup>
               </m:sSup>
               <m:r>
@@ -6250,21 +6307,26 @@
             <m:supHide m:val="0"/>
           </m:naryPr>
           <m:sub>
-            <m:sSup>
+            <m:r>
+              <m:rPr>
+                <m:nor/>
+                <m:sty m:val="p"/>
+              </m:rPr>
+              <m:t>ln</m:t>
+            </m:r>
+            <m:d>
+              <m:dPr>
+                <m:begChr m:val="("/>
+                <m:endChr m:val=")"/>
+                <m:sepChr m:val=""/>
+                <m:grow/>
+              </m:dPr>
               <m:e>
-                <m:r>
-                  <m:rPr>
-                    <m:sty m:val="p"/>
-                  </m:rPr>
-                  <m:t>e</m:t>
-                </m:r>
-              </m:e>
-              <m:sup>
                 <m:r>
                   <m:t>2</m:t>
                 </m:r>
-              </m:sup>
-            </m:sSup>
+              </m:e>
+            </m:d>
           </m:sub>
           <m:sup>
             <m:r>

</xml_diff>